<commit_message>
Final submission of my portion
My portion is done. Please check it out!
</commit_message>
<xml_diff>
--- a/Documents/ScrumReports/MS6-Scrum-Report.docx
+++ b/Documents/ScrumReports/MS6-Scrum-Report.docx
@@ -1212,21 +1212,164 @@
           </w:tcPr>
           <w:p>
             <w:pPr>
-              <w:rPr>
-                <w:b/>
-                <w:bCs/>
-                <w:sz w:val="28"/>
-                <w:szCs w:val="28"/>
-              </w:rPr>
-            </w:pPr>
-            <w:r>
-              <w:rPr>
-                <w:b/>
-                <w:bCs/>
-                <w:sz w:val="28"/>
-                <w:szCs w:val="28"/>
-              </w:rPr>
-              <w:t>Divide tasks on Jira (with list of integration and user acceptance testing assignments), wrote test code for Limiting Factor functional testing, wrote user acceptance test</w:t>
+              <w:pStyle w:val="ListParagraph"/>
+              <w:numPr>
+                <w:ilvl w:val="0"/>
+                <w:numId w:val="9"/>
+              </w:numPr>
+              <w:rPr>
+                <w:b/>
+                <w:bCs/>
+                <w:sz w:val="28"/>
+                <w:szCs w:val="28"/>
+              </w:rPr>
+            </w:pPr>
+            <w:r>
+              <w:rPr>
+                <w:b/>
+                <w:bCs/>
+                <w:sz w:val="28"/>
+                <w:szCs w:val="28"/>
+              </w:rPr>
+              <w:t>Created and divided tasks on Jira</w:t>
+            </w:r>
+          </w:p>
+          <w:p>
+            <w:pPr>
+              <w:pStyle w:val="ListParagraph"/>
+              <w:numPr>
+                <w:ilvl w:val="0"/>
+                <w:numId w:val="9"/>
+              </w:numPr>
+              <w:rPr>
+                <w:b/>
+                <w:bCs/>
+                <w:sz w:val="28"/>
+                <w:szCs w:val="28"/>
+              </w:rPr>
+            </w:pPr>
+            <w:r>
+              <w:rPr>
+                <w:b/>
+                <w:bCs/>
+                <w:sz w:val="28"/>
+                <w:szCs w:val="28"/>
+              </w:rPr>
+              <w:t>Limiting Factor functional testing</w:t>
+            </w:r>
+            <w:r>
+              <w:rPr>
+                <w:b/>
+                <w:bCs/>
+                <w:sz w:val="28"/>
+                <w:szCs w:val="28"/>
+              </w:rPr>
+              <w:t xml:space="preserve"> code</w:t>
+            </w:r>
+          </w:p>
+          <w:p>
+            <w:pPr>
+              <w:pStyle w:val="ListParagraph"/>
+              <w:numPr>
+                <w:ilvl w:val="0"/>
+                <w:numId w:val="9"/>
+              </w:numPr>
+              <w:rPr>
+                <w:b/>
+                <w:bCs/>
+                <w:sz w:val="28"/>
+                <w:szCs w:val="28"/>
+              </w:rPr>
+            </w:pPr>
+            <w:r>
+              <w:rPr>
+                <w:b/>
+                <w:bCs/>
+                <w:sz w:val="28"/>
+                <w:szCs w:val="28"/>
+              </w:rPr>
+              <w:t>U</w:t>
+            </w:r>
+            <w:r>
+              <w:rPr>
+                <w:b/>
+                <w:bCs/>
+                <w:sz w:val="28"/>
+                <w:szCs w:val="28"/>
+              </w:rPr>
+              <w:t>ser acceptance test</w:t>
+            </w:r>
+          </w:p>
+          <w:p>
+            <w:pPr>
+              <w:pStyle w:val="ListParagraph"/>
+              <w:numPr>
+                <w:ilvl w:val="0"/>
+                <w:numId w:val="9"/>
+              </w:numPr>
+              <w:rPr>
+                <w:b/>
+                <w:bCs/>
+                <w:sz w:val="28"/>
+                <w:szCs w:val="28"/>
+              </w:rPr>
+            </w:pPr>
+            <w:r>
+              <w:rPr>
+                <w:b/>
+                <w:bCs/>
+                <w:sz w:val="28"/>
+                <w:szCs w:val="28"/>
+              </w:rPr>
+              <w:t>Updated my parts on test matrix</w:t>
+            </w:r>
+          </w:p>
+          <w:p>
+            <w:pPr>
+              <w:pStyle w:val="ListParagraph"/>
+              <w:numPr>
+                <w:ilvl w:val="0"/>
+                <w:numId w:val="9"/>
+              </w:numPr>
+              <w:rPr>
+                <w:b/>
+                <w:bCs/>
+                <w:sz w:val="28"/>
+                <w:szCs w:val="28"/>
+              </w:rPr>
+            </w:pPr>
+            <w:r>
+              <w:rPr>
+                <w:b/>
+                <w:bCs/>
+                <w:sz w:val="28"/>
+                <w:szCs w:val="28"/>
+              </w:rPr>
+              <w:t>Test report</w:t>
+            </w:r>
+          </w:p>
+          <w:p>
+            <w:pPr>
+              <w:pStyle w:val="ListParagraph"/>
+              <w:numPr>
+                <w:ilvl w:val="0"/>
+                <w:numId w:val="9"/>
+              </w:numPr>
+              <w:rPr>
+                <w:b/>
+                <w:bCs/>
+                <w:sz w:val="28"/>
+                <w:szCs w:val="28"/>
+              </w:rPr>
+            </w:pPr>
+            <w:r>
+              <w:rPr>
+                <w:b/>
+                <w:bCs/>
+                <w:sz w:val="28"/>
+                <w:szCs w:val="28"/>
+              </w:rPr>
+              <w:t>Scrum reflections</w:t>
             </w:r>
           </w:p>
         </w:tc>
@@ -1968,6 +2111,7 @@
     </w:p>
     <w:p>
       <w:r>
+        <w:lastRenderedPageBreak/>
         <w:t>A summary of the main points discusses in the meeting and the outcomes of the discussions.</w:t>
       </w:r>
     </w:p>
@@ -3330,7 +3474,6 @@
           <w:sz w:val="28"/>
           <w:szCs w:val="28"/>
         </w:rPr>
-        <w:lastRenderedPageBreak/>
         <w:t>S</w:t>
       </w:r>
       <w:r>
@@ -4771,6 +4914,7 @@
         </w:numPr>
       </w:pPr>
       <w:r>
+        <w:lastRenderedPageBreak/>
         <w:t>How did updating the traceability matrix ensure that all project requirements were adequately tested? Reflect on the role of the matrix in maintaining accountability and completeness in the testing process.</w:t>
       </w:r>
       <w:r>
@@ -4778,11 +4922,7 @@
       </w:r>
       <w:r>
         <w:br/>
-        <w:t xml:space="preserve">The traceability matrix clarifies our testing targets and ensures that our tests covers all aspects </w:t>
-      </w:r>
-      <w:r>
-        <w:lastRenderedPageBreak/>
-        <w:t>of the program, provided that the matrix itself is comprehensive and well made in the context of the project. By writing sufficient tests for each cell in the matrix and passing them, we can ensure that we maintain a high standard of quality when we run it against a battery of critical tests. We can easily see if any criteria are lacking and make tests accordingly in a guided, well-documented manner.</w:t>
+        <w:t>The traceability matrix clarifies our testing targets and ensures that our tests covers all aspects of the program, provided that the matrix itself is comprehensive and well made in the context of the project. By writing sufficient tests for each cell in the matrix and passing them, we can ensure that we maintain a high standard of quality when we run it against a battery of critical tests. We can easily see if any criteria are lacking and make tests accordingly in a guided, well-documented manner.</w:t>
       </w:r>
       <w:r>
         <w:t xml:space="preserve"> As a rule of thumb, the more columns, rows, and checkmarks in a matrix, as long as they are evenly distributed across all areas of the program, the better the testing will be.</w:t>
@@ -4884,6 +5024,7 @@
         <w:br/>
       </w:r>
       <w:r>
+        <w:lastRenderedPageBreak/>
         <w:br/>
       </w:r>
     </w:p>
@@ -5324,6 +5465,119 @@
     </w:lvl>
   </w:abstractNum>
   <w:abstractNum w:abstractNumId="4" w15:restartNumberingAfterBreak="0">
+    <w:nsid w:val="36BA44CC"/>
+    <w:multiLevelType w:val="hybridMultilevel"/>
+    <w:tmpl w:val="05282868"/>
+    <w:lvl w:ilvl="0" w:tplc="10090001">
+      <w:start w:val="1"/>
+      <w:numFmt w:val="bullet"/>
+      <w:lvlText w:val=""/>
+      <w:lvlJc w:val="left"/>
+      <w:pPr>
+        <w:ind w:left="360" w:hanging="360"/>
+      </w:pPr>
+      <w:rPr>
+        <w:rFonts w:ascii="Symbol" w:hAnsi="Symbol" w:hint="default"/>
+      </w:rPr>
+    </w:lvl>
+    <w:lvl w:ilvl="1" w:tplc="10090003" w:tentative="1">
+      <w:start w:val="1"/>
+      <w:numFmt w:val="bullet"/>
+      <w:lvlText w:val="o"/>
+      <w:lvlJc w:val="left"/>
+      <w:pPr>
+        <w:ind w:left="1080" w:hanging="360"/>
+      </w:pPr>
+      <w:rPr>
+        <w:rFonts w:ascii="Courier New" w:hAnsi="Courier New" w:cs="Courier New" w:hint="default"/>
+      </w:rPr>
+    </w:lvl>
+    <w:lvl w:ilvl="2" w:tplc="10090005" w:tentative="1">
+      <w:start w:val="1"/>
+      <w:numFmt w:val="bullet"/>
+      <w:lvlText w:val=""/>
+      <w:lvlJc w:val="left"/>
+      <w:pPr>
+        <w:ind w:left="1800" w:hanging="360"/>
+      </w:pPr>
+      <w:rPr>
+        <w:rFonts w:ascii="Wingdings" w:hAnsi="Wingdings" w:hint="default"/>
+      </w:rPr>
+    </w:lvl>
+    <w:lvl w:ilvl="3" w:tplc="10090001" w:tentative="1">
+      <w:start w:val="1"/>
+      <w:numFmt w:val="bullet"/>
+      <w:lvlText w:val=""/>
+      <w:lvlJc w:val="left"/>
+      <w:pPr>
+        <w:ind w:left="2520" w:hanging="360"/>
+      </w:pPr>
+      <w:rPr>
+        <w:rFonts w:ascii="Symbol" w:hAnsi="Symbol" w:hint="default"/>
+      </w:rPr>
+    </w:lvl>
+    <w:lvl w:ilvl="4" w:tplc="10090003" w:tentative="1">
+      <w:start w:val="1"/>
+      <w:numFmt w:val="bullet"/>
+      <w:lvlText w:val="o"/>
+      <w:lvlJc w:val="left"/>
+      <w:pPr>
+        <w:ind w:left="3240" w:hanging="360"/>
+      </w:pPr>
+      <w:rPr>
+        <w:rFonts w:ascii="Courier New" w:hAnsi="Courier New" w:cs="Courier New" w:hint="default"/>
+      </w:rPr>
+    </w:lvl>
+    <w:lvl w:ilvl="5" w:tplc="10090005" w:tentative="1">
+      <w:start w:val="1"/>
+      <w:numFmt w:val="bullet"/>
+      <w:lvlText w:val=""/>
+      <w:lvlJc w:val="left"/>
+      <w:pPr>
+        <w:ind w:left="3960" w:hanging="360"/>
+      </w:pPr>
+      <w:rPr>
+        <w:rFonts w:ascii="Wingdings" w:hAnsi="Wingdings" w:hint="default"/>
+      </w:rPr>
+    </w:lvl>
+    <w:lvl w:ilvl="6" w:tplc="10090001" w:tentative="1">
+      <w:start w:val="1"/>
+      <w:numFmt w:val="bullet"/>
+      <w:lvlText w:val=""/>
+      <w:lvlJc w:val="left"/>
+      <w:pPr>
+        <w:ind w:left="4680" w:hanging="360"/>
+      </w:pPr>
+      <w:rPr>
+        <w:rFonts w:ascii="Symbol" w:hAnsi="Symbol" w:hint="default"/>
+      </w:rPr>
+    </w:lvl>
+    <w:lvl w:ilvl="7" w:tplc="10090003" w:tentative="1">
+      <w:start w:val="1"/>
+      <w:numFmt w:val="bullet"/>
+      <w:lvlText w:val="o"/>
+      <w:lvlJc w:val="left"/>
+      <w:pPr>
+        <w:ind w:left="5400" w:hanging="360"/>
+      </w:pPr>
+      <w:rPr>
+        <w:rFonts w:ascii="Courier New" w:hAnsi="Courier New" w:cs="Courier New" w:hint="default"/>
+      </w:rPr>
+    </w:lvl>
+    <w:lvl w:ilvl="8" w:tplc="10090005" w:tentative="1">
+      <w:start w:val="1"/>
+      <w:numFmt w:val="bullet"/>
+      <w:lvlText w:val=""/>
+      <w:lvlJc w:val="left"/>
+      <w:pPr>
+        <w:ind w:left="6120" w:hanging="360"/>
+      </w:pPr>
+      <w:rPr>
+        <w:rFonts w:ascii="Wingdings" w:hAnsi="Wingdings" w:hint="default"/>
+      </w:rPr>
+    </w:lvl>
+  </w:abstractNum>
+  <w:abstractNum w:abstractNumId="5" w15:restartNumberingAfterBreak="0">
     <w:nsid w:val="427A04E8"/>
     <w:multiLevelType w:val="hybridMultilevel"/>
     <w:tmpl w:val="E33CFD7C"/>
@@ -5436,7 +5690,7 @@
       </w:rPr>
     </w:lvl>
   </w:abstractNum>
-  <w:abstractNum w:abstractNumId="5" w15:restartNumberingAfterBreak="0">
+  <w:abstractNum w:abstractNumId="6" w15:restartNumberingAfterBreak="0">
     <w:nsid w:val="613579A1"/>
     <w:multiLevelType w:val="hybridMultilevel"/>
     <w:tmpl w:val="BFB8955A"/>
@@ -5522,7 +5776,7 @@
       </w:pPr>
     </w:lvl>
   </w:abstractNum>
-  <w:abstractNum w:abstractNumId="6" w15:restartNumberingAfterBreak="0">
+  <w:abstractNum w:abstractNumId="7" w15:restartNumberingAfterBreak="0">
     <w:nsid w:val="61990748"/>
     <w:multiLevelType w:val="hybridMultilevel"/>
     <w:tmpl w:val="2E96A232"/>
@@ -5645,16 +5899,16 @@
     <w:abstractNumId w:val="1"/>
   </w:num>
   <w:num w:numId="4" w16cid:durableId="149296333">
-    <w:abstractNumId w:val="4"/>
+    <w:abstractNumId w:val="5"/>
   </w:num>
   <w:num w:numId="5" w16cid:durableId="140387068">
-    <w:abstractNumId w:val="6"/>
+    <w:abstractNumId w:val="7"/>
   </w:num>
   <w:num w:numId="6" w16cid:durableId="1335768958">
     <w:abstractNumId w:val="2"/>
   </w:num>
   <w:num w:numId="7" w16cid:durableId="485247401">
-    <w:abstractNumId w:val="5"/>
+    <w:abstractNumId w:val="6"/>
     <w:lvlOverride w:ilvl="0">
       <w:startOverride w:val="1"/>
     </w:lvlOverride>
@@ -5682,6 +5936,12 @@
     <w:lvlOverride w:ilvl="8">
       <w:startOverride w:val="1"/>
     </w:lvlOverride>
+  </w:num>
+  <w:num w:numId="8" w16cid:durableId="779880228">
+    <w:abstractNumId w:val="6"/>
+  </w:num>
+  <w:num w:numId="9" w16cid:durableId="2057968475">
+    <w:abstractNumId w:val="4"/>
   </w:num>
 </w:numbering>
 </file>

</xml_diff>